<commit_message>
Changed update instructions to be more clear
</commit_message>
<xml_diff>
--- a/HOW TO MANAGE THE DATABASE.docx
+++ b/HOW TO MANAGE THE DATABASE.docx
@@ -201,13 +201,8 @@
         </w:numPr>
       </w:pPr>
       <w:r>
-        <w:t xml:space="preserve">Select System DSN at the </w:t>
-      </w:r>
-      <w:proofErr w:type="gramStart"/>
-      <w:r>
-        <w:t>top</w:t>
-      </w:r>
-      <w:proofErr w:type="gramEnd"/>
+        <w:t>Select System DSN at the top</w:t>
+      </w:r>
     </w:p>
     <w:p>
       <w:pPr>
@@ -218,15 +213,7 @@
         </w:numPr>
       </w:pPr>
       <w:r>
-        <w:t xml:space="preserve">Press </w:t>
-      </w:r>
-      <w:proofErr w:type="gramStart"/>
-      <w:r>
-        <w:t>add</w:t>
-      </w:r>
-      <w:proofErr w:type="gramEnd"/>
-      <w:r>
-        <w:t xml:space="preserve"> on the right side of the app</w:t>
+        <w:t>Press add on the right side of the app</w:t>
       </w:r>
     </w:p>
     <w:p>
@@ -238,13 +225,8 @@
         </w:numPr>
       </w:pPr>
       <w:r>
-        <w:t xml:space="preserve">Select PostgreSQL Unicode from the popup and press </w:t>
-      </w:r>
-      <w:proofErr w:type="gramStart"/>
-      <w:r>
-        <w:t>finish</w:t>
-      </w:r>
-      <w:proofErr w:type="gramEnd"/>
+        <w:t>Select PostgreSQL Unicode from the popup and press finish</w:t>
+      </w:r>
     </w:p>
     <w:p>
       <w:pPr>
@@ -302,15 +284,7 @@
       </w:r>
       <w:r>
         <w:br/>
-        <w:t xml:space="preserve">Where password is </w:t>
-      </w:r>
-      <w:proofErr w:type="gramStart"/>
-      <w:r>
-        <w:t>MEpsc154</w:t>
-      </w:r>
-      <w:proofErr w:type="gramEnd"/>
-      <w:r>
-        <w:t xml:space="preserve"> and server is the IP address of the </w:t>
+        <w:t xml:space="preserve">Where password is MEpsc154 and server is the IP address of the </w:t>
       </w:r>
       <w:r>
         <w:t>computer the PostgreSQL server is running on. The default port is 5432 but if that doesn’t work check if the computer running the server has set it as something else.</w:t>
@@ -542,6 +516,9 @@
         <w:br/>
       </w:r>
       <w:r>
+        <w:rPr>
+          <w:noProof/>
+        </w:rPr>
         <w:drawing>
           <wp:inline distT="0" distB="0" distL="0" distR="0" wp14:anchorId="198DF9E5" wp14:editId="0EC5F7E0">
             <wp:extent cx="5610758" cy="4424466"/>
@@ -588,35 +565,25 @@
         </w:numPr>
       </w:pPr>
       <w:r>
+        <w:t>python -m pip install selenium</w:t>
+      </w:r>
+    </w:p>
+    <w:p>
+      <w:pPr>
+        <w:pStyle w:val="ListParagraph"/>
+        <w:numPr>
+          <w:ilvl w:val="1"/>
+          <w:numId w:val="1"/>
+        </w:numPr>
+      </w:pPr>
+      <w:r>
         <w:t xml:space="preserve">python -m pip install </w:t>
       </w:r>
-      <w:proofErr w:type="gramStart"/>
-      <w:r>
-        <w:t>selenium</w:t>
-      </w:r>
-      <w:proofErr w:type="gramEnd"/>
-    </w:p>
-    <w:p>
-      <w:pPr>
-        <w:pStyle w:val="ListParagraph"/>
-        <w:numPr>
-          <w:ilvl w:val="1"/>
-          <w:numId w:val="1"/>
-        </w:numPr>
-      </w:pPr>
-      <w:r>
-        <w:t xml:space="preserve">python -m pip install </w:t>
-      </w:r>
       <w:proofErr w:type="spellStart"/>
       <w:r>
-        <w:t>chromedriver-</w:t>
-      </w:r>
-      <w:proofErr w:type="gramStart"/>
-      <w:r>
-        <w:t>autoinstaller</w:t>
+        <w:t>chromedriver-autoinstaller</w:t>
       </w:r>
       <w:proofErr w:type="spellEnd"/>
-      <w:proofErr w:type="gramEnd"/>
     </w:p>
     <w:p>
       <w:pPr>
@@ -627,15 +594,7 @@
         </w:numPr>
       </w:pPr>
       <w:r>
-        <w:t xml:space="preserve">The database is now </w:t>
-      </w:r>
-      <w:proofErr w:type="gramStart"/>
-      <w:r>
-        <w:t>setup</w:t>
-      </w:r>
-      <w:proofErr w:type="gramEnd"/>
-      <w:r>
-        <w:t xml:space="preserve"> to run correctly</w:t>
+        <w:t>The database is now setup to run correctly</w:t>
       </w:r>
       <w:r>
         <w:t xml:space="preserve"> on that computer.</w:t>
@@ -690,10 +649,61 @@
         <w:t xml:space="preserve">en the </w:t>
       </w:r>
       <w:r>
-        <w:t xml:space="preserve">folder on the desktop that contains the database and </w:t>
-      </w:r>
-      <w:r>
-        <w:t>right click to select open git bash here on windows 10 or open terminal here on windows 11 which should open a terminal window.</w:t>
+        <w:t>folder on the desktop that contains the database</w:t>
+      </w:r>
+      <w:r>
+        <w:t>.</w:t>
+      </w:r>
+      <w:r>
+        <w:t xml:space="preserve"> </w:t>
+      </w:r>
+      <w:r>
+        <w:t>On any blank space in the folder,</w:t>
+      </w:r>
+      <w:r>
+        <w:t xml:space="preserve"> right click </w:t>
+      </w:r>
+      <w:r>
+        <w:t>and</w:t>
+      </w:r>
+      <w:r>
+        <w:t xml:space="preserve"> select </w:t>
+      </w:r>
+      <w:r>
+        <w:t>“</w:t>
+      </w:r>
+      <w:r>
+        <w:t>open git bash here</w:t>
+      </w:r>
+      <w:r>
+        <w:t>”</w:t>
+      </w:r>
+      <w:r>
+        <w:t xml:space="preserve"> on windows 10 or </w:t>
+      </w:r>
+      <w:r>
+        <w:t>“</w:t>
+      </w:r>
+      <w:r>
+        <w:t>open</w:t>
+      </w:r>
+      <w:r>
+        <w:t xml:space="preserve"> in</w:t>
+      </w:r>
+      <w:r>
+        <w:t xml:space="preserve"> terminal</w:t>
+      </w:r>
+      <w:r>
+        <w:t>”</w:t>
+      </w:r>
+      <w:r>
+        <w:t xml:space="preserve"> on windows 11 </w:t>
+      </w:r>
+      <w:r>
+        <w:t>both of which open a command prompt window</w:t>
+      </w:r>
+      <w:r>
+        <w:t>.</w:t>
       </w:r>
     </w:p>
     <w:p>
@@ -705,7 +715,13 @@
         </w:numPr>
       </w:pPr>
       <w:r>
-        <w:t>Type the following commands in the terminal:</w:t>
+        <w:t>Type the following commands in the terminal</w:t>
+      </w:r>
+      <w:r>
+        <w:t xml:space="preserve"> one at a time</w:t>
+      </w:r>
+      <w:r>
+        <w:t>:</w:t>
       </w:r>
     </w:p>
     <w:p>
@@ -758,6 +774,29 @@
     </w:p>
     <w:p>
       <w:pPr>
+        <w:ind w:left="360"/>
+        <w:rPr>
+          <w:b/>
+          <w:bCs/>
+          <w:color w:val="FF0000"/>
+          <w:sz w:val="28"/>
+          <w:szCs w:val="28"/>
+        </w:rPr>
+      </w:pPr>
+      <w:r>
+        <w:rPr>
+          <w:b/>
+          <w:bCs/>
+          <w:color w:val="FF0000"/>
+          <w:sz w:val="28"/>
+          <w:szCs w:val="28"/>
+        </w:rPr>
+        <w:lastRenderedPageBreak/>
+        <w:t>Only one computer should send emails. If that is this computer, then continue to step 5 and 6</w:t>
+      </w:r>
+    </w:p>
+    <w:p>
+      <w:pPr>
         <w:pStyle w:val="ListParagraph"/>
         <w:numPr>
           <w:ilvl w:val="0"/>
@@ -777,7 +816,6 @@
         </w:numPr>
       </w:pPr>
       <w:r>
-        <w:lastRenderedPageBreak/>
         <w:t>Change the reminder emails control value on or off and set that value as the default so it stays the same for that computer.</w:t>
       </w:r>
     </w:p>

</xml_diff>